<commit_message>
feat: Add progress #3 'application, Aucerna'
</commit_message>
<xml_diff>
--- a/personal_statements/Aucerna/letter.docx
+++ b/personal_statements/Aucerna/letter.docx
@@ -5,49 +5,31 @@
     <w:p>
       <w:pPr>
         <w:rPr>
-          <w:rFonts w:ascii="Times New Roman" w:eastAsia="Times New Roman" w:hAnsi="Times New Roman" w:cs="Times New Roman"/>
-          <w:sz w:val="20"/>
-          <w:szCs w:val="20"/>
-        </w:rPr>
-      </w:pPr>
-      <w:r>
-        <w:rPr>
-          <w:rFonts w:ascii="Arial" w:eastAsia="Times New Roman" w:hAnsi="Arial" w:cs="Arial"/>
-          <w:sz w:val="20"/>
-          <w:szCs w:val="20"/>
+          <w:rFonts w:eastAsia="Times New Roman" w:cstheme="minorHAnsi"/>
+        </w:rPr>
+      </w:pPr>
+      <w:r>
+        <w:rPr>
+          <w:rFonts w:eastAsia="Times New Roman" w:cstheme="minorHAnsi"/>
         </w:rPr>
         <w:t xml:space="preserve">Dear </w:t>
       </w:r>
       <w:r>
         <w:rPr>
-          <w:rFonts w:ascii="Arial" w:eastAsia="Times New Roman" w:hAnsi="Arial" w:cs="Arial"/>
-          <w:sz w:val="20"/>
-          <w:szCs w:val="20"/>
-        </w:rPr>
-        <w:t>______</w:t>
-      </w:r>
-      <w:r>
-        <w:rPr>
-          <w:rFonts w:ascii="Arial" w:eastAsia="Times New Roman" w:hAnsi="Arial" w:cs="Arial"/>
-          <w:sz w:val="20"/>
-          <w:szCs w:val="20"/>
-        </w:rPr>
-        <w:t>,</w:t>
-      </w:r>
-    </w:p>
-    <w:p>
-      <w:pPr>
-        <w:rPr>
-          <w:rFonts w:ascii="Times New Roman" w:eastAsia="Times New Roman" w:hAnsi="Times New Roman" w:cs="Times New Roman"/>
-          <w:sz w:val="20"/>
-          <w:szCs w:val="20"/>
-        </w:rPr>
-      </w:pPr>
-      <w:r>
-        <w:rPr>
-          <w:rFonts w:ascii="Arial" w:eastAsia="Times New Roman" w:hAnsi="Arial" w:cs="Arial"/>
-          <w:sz w:val="20"/>
-          <w:szCs w:val="20"/>
+          <w:rFonts w:eastAsia="Times New Roman" w:cstheme="minorHAnsi"/>
+        </w:rPr>
+        <w:t>Sir or Madam,</w:t>
+      </w:r>
+    </w:p>
+    <w:p>
+      <w:pPr>
+        <w:rPr>
+          <w:rFonts w:eastAsia="Times New Roman" w:cstheme="minorHAnsi"/>
+        </w:rPr>
+      </w:pPr>
+      <w:r>
+        <w:rPr>
+          <w:rFonts w:eastAsia="Times New Roman" w:cstheme="minorHAnsi"/>
         </w:rPr>
         <w:t> </w:t>
       </w:r>
@@ -55,116 +37,90 @@
     <w:p>
       <w:pPr>
         <w:rPr>
-          <w:rFonts w:ascii="Times New Roman" w:eastAsia="Times New Roman" w:hAnsi="Times New Roman" w:cs="Times New Roman"/>
-          <w:sz w:val="20"/>
-          <w:szCs w:val="20"/>
-        </w:rPr>
-      </w:pPr>
-      <w:r>
-        <w:rPr>
-          <w:rFonts w:ascii="Arial" w:eastAsia="Times New Roman" w:hAnsi="Arial" w:cs="Arial"/>
-          <w:color w:val="000000"/>
-          <w:sz w:val="20"/>
-          <w:szCs w:val="20"/>
+          <w:rFonts w:eastAsia="Times New Roman" w:cstheme="minorHAnsi"/>
+        </w:rPr>
+      </w:pPr>
+      <w:r>
+        <w:rPr>
+          <w:rFonts w:eastAsia="Times New Roman" w:cstheme="minorHAnsi"/>
+          <w:color w:val="000000"/>
         </w:rPr>
         <w:t xml:space="preserve">I am writing this email to you to express my interest in the position of </w:t>
       </w:r>
       <w:r>
         <w:rPr>
-          <w:rFonts w:ascii="Arial" w:eastAsia="Times New Roman" w:hAnsi="Arial" w:cs="Arial"/>
-          <w:color w:val="000000"/>
-          <w:sz w:val="20"/>
-          <w:szCs w:val="20"/>
+          <w:rFonts w:eastAsia="Times New Roman" w:cstheme="minorHAnsi"/>
+          <w:color w:val="000000"/>
         </w:rPr>
         <w:t>software</w:t>
       </w:r>
       <w:r>
         <w:rPr>
-          <w:rFonts w:ascii="Arial" w:eastAsia="Times New Roman" w:hAnsi="Arial" w:cs="Arial"/>
-          <w:color w:val="000000"/>
-          <w:sz w:val="20"/>
-          <w:szCs w:val="20"/>
+          <w:rFonts w:eastAsia="Times New Roman" w:cstheme="minorHAnsi"/>
+          <w:color w:val="000000"/>
         </w:rPr>
         <w:t xml:space="preserve"> </w:t>
       </w:r>
       <w:r>
         <w:rPr>
-          <w:rFonts w:ascii="Arial" w:eastAsia="Times New Roman" w:hAnsi="Arial" w:cs="Arial"/>
-          <w:color w:val="000000"/>
-          <w:sz w:val="20"/>
-          <w:szCs w:val="20"/>
+          <w:rFonts w:eastAsia="Times New Roman" w:cstheme="minorHAnsi"/>
+          <w:color w:val="000000"/>
         </w:rPr>
         <w:t>d</w:t>
       </w:r>
       <w:r>
         <w:rPr>
-          <w:rFonts w:ascii="Arial" w:eastAsia="Times New Roman" w:hAnsi="Arial" w:cs="Arial"/>
-          <w:color w:val="000000"/>
-          <w:sz w:val="20"/>
-          <w:szCs w:val="20"/>
+          <w:rFonts w:eastAsia="Times New Roman" w:cstheme="minorHAnsi"/>
+          <w:color w:val="000000"/>
         </w:rPr>
         <w:t>eveloper at your company that is advertised on</w:t>
       </w:r>
       <w:r>
         <w:rPr>
-          <w:rFonts w:ascii="Arial" w:eastAsia="Times New Roman" w:hAnsi="Arial" w:cs="Arial"/>
-          <w:color w:val="000000"/>
-          <w:sz w:val="20"/>
-          <w:szCs w:val="20"/>
+          <w:rFonts w:eastAsia="Times New Roman" w:cstheme="minorHAnsi"/>
+          <w:color w:val="000000"/>
         </w:rPr>
         <w:t xml:space="preserve"> </w:t>
       </w:r>
       <w:r>
         <w:rPr>
-          <w:rFonts w:ascii="Arial" w:eastAsia="Times New Roman" w:hAnsi="Arial" w:cs="Arial"/>
-          <w:sz w:val="20"/>
-          <w:szCs w:val="20"/>
+          <w:rFonts w:eastAsia="Times New Roman" w:cstheme="minorHAnsi"/>
         </w:rPr>
         <w:t>Indeed</w:t>
       </w:r>
       <w:r>
         <w:rPr>
-          <w:rFonts w:ascii="Arial" w:eastAsia="Times New Roman" w:hAnsi="Arial" w:cs="Arial"/>
-          <w:color w:val="000000"/>
-          <w:sz w:val="20"/>
-          <w:szCs w:val="20"/>
+          <w:rFonts w:eastAsia="Times New Roman" w:cstheme="minorHAnsi"/>
+          <w:color w:val="000000"/>
         </w:rPr>
         <w:t xml:space="preserve"> </w:t>
       </w:r>
       <w:r>
         <w:rPr>
-          <w:rFonts w:ascii="Arial" w:eastAsia="Times New Roman" w:hAnsi="Arial" w:cs="Arial"/>
-          <w:color w:val="000000"/>
-          <w:sz w:val="20"/>
-          <w:szCs w:val="20"/>
+          <w:rFonts w:eastAsia="Times New Roman" w:cstheme="minorHAnsi"/>
+          <w:color w:val="000000"/>
         </w:rPr>
         <w:t xml:space="preserve">on January </w:t>
       </w:r>
       <w:r>
         <w:rPr>
-          <w:rFonts w:ascii="Arial" w:eastAsia="Times New Roman" w:hAnsi="Arial" w:cs="Arial"/>
-          <w:color w:val="000000"/>
-          <w:sz w:val="20"/>
-          <w:szCs w:val="20"/>
-        </w:rPr>
-        <w:t>14</w:t>
-      </w:r>
-      <w:r>
-        <w:rPr>
-          <w:rFonts w:ascii="Arial" w:eastAsia="Times New Roman" w:hAnsi="Arial" w:cs="Arial"/>
-          <w:color w:val="000000"/>
-          <w:sz w:val="20"/>
-          <w:szCs w:val="20"/>
+          <w:rFonts w:eastAsia="Times New Roman" w:cstheme="minorHAnsi"/>
+          <w:color w:val="000000"/>
+        </w:rPr>
+        <w:t>28</w:t>
+      </w:r>
+      <w:r>
+        <w:rPr>
+          <w:rFonts w:eastAsia="Times New Roman" w:cstheme="minorHAnsi"/>
+          <w:color w:val="000000"/>
           <w:vertAlign w:val="superscript"/>
         </w:rPr>
         <w:t>th</w:t>
       </w:r>
       <w:r>
         <w:rPr>
-          <w:rFonts w:ascii="Arial" w:eastAsia="Times New Roman" w:hAnsi="Arial" w:cs="Arial"/>
-          <w:color w:val="000000"/>
-          <w:sz w:val="20"/>
-          <w:szCs w:val="20"/>
+          <w:rFonts w:eastAsia="Times New Roman" w:cstheme="minorHAnsi"/>
+          <w:color w:val="000000"/>
         </w:rPr>
         <w:t>, 2021. I am applying for this position with belief that my experience and expertise would prove valuable for the company.  </w:t>
       </w:r>
@@ -172,16 +128,12 @@
     <w:p>
       <w:pPr>
         <w:rPr>
-          <w:rFonts w:ascii="Times New Roman" w:eastAsia="Times New Roman" w:hAnsi="Times New Roman" w:cs="Times New Roman"/>
-          <w:sz w:val="20"/>
-          <w:szCs w:val="20"/>
-        </w:rPr>
-      </w:pPr>
-      <w:r>
-        <w:rPr>
-          <w:rFonts w:ascii="Arial" w:eastAsia="Times New Roman" w:hAnsi="Arial" w:cs="Arial"/>
-          <w:sz w:val="20"/>
-          <w:szCs w:val="20"/>
+          <w:rFonts w:eastAsia="Times New Roman" w:cstheme="minorHAnsi"/>
+        </w:rPr>
+      </w:pPr>
+      <w:r>
+        <w:rPr>
+          <w:rFonts w:eastAsia="Times New Roman" w:cstheme="minorHAnsi"/>
         </w:rPr>
         <w:t> </w:t>
       </w:r>
@@ -189,17 +141,13 @@
     <w:p>
       <w:pPr>
         <w:rPr>
-          <w:rFonts w:ascii="Times New Roman" w:eastAsia="Times New Roman" w:hAnsi="Times New Roman" w:cs="Times New Roman"/>
-          <w:sz w:val="20"/>
-          <w:szCs w:val="20"/>
-        </w:rPr>
-      </w:pPr>
-      <w:r>
-        <w:rPr>
-          <w:rFonts w:ascii="Arial" w:eastAsia="Times New Roman" w:hAnsi="Arial" w:cs="Arial"/>
-          <w:color w:val="000000"/>
-          <w:sz w:val="20"/>
-          <w:szCs w:val="20"/>
+          <w:rFonts w:eastAsia="Times New Roman" w:cstheme="minorHAnsi"/>
+        </w:rPr>
+      </w:pPr>
+      <w:r>
+        <w:rPr>
+          <w:rFonts w:eastAsia="Times New Roman" w:cstheme="minorHAnsi"/>
+          <w:color w:val="000000"/>
         </w:rPr>
         <w:t>In consideration of this opportunity, I bring to the table</w:t>
       </w:r>
@@ -207,16 +155,12 @@
     <w:p>
       <w:pPr>
         <w:rPr>
-          <w:rFonts w:ascii="Times New Roman" w:eastAsia="Times New Roman" w:hAnsi="Times New Roman" w:cs="Times New Roman"/>
-          <w:sz w:val="20"/>
-          <w:szCs w:val="20"/>
-        </w:rPr>
-      </w:pPr>
-      <w:r>
-        <w:rPr>
-          <w:rFonts w:ascii="Arial" w:eastAsia="Times New Roman" w:hAnsi="Arial" w:cs="Arial"/>
-          <w:sz w:val="20"/>
-          <w:szCs w:val="20"/>
+          <w:rFonts w:eastAsia="Times New Roman" w:cstheme="minorHAnsi"/>
+        </w:rPr>
+      </w:pPr>
+      <w:r>
+        <w:rPr>
+          <w:rFonts w:eastAsia="Times New Roman" w:cstheme="minorHAnsi"/>
         </w:rPr>
         <w:t> </w:t>
       </w:r>
@@ -229,38 +173,30 @@
         </w:numPr>
         <w:textAlignment w:val="baseline"/>
         <w:rPr>
-          <w:rFonts w:ascii="Times New Roman" w:eastAsia="Times New Roman" w:hAnsi="Times New Roman" w:cs="Times New Roman"/>
-          <w:color w:val="000000"/>
-          <w:sz w:val="20"/>
-          <w:szCs w:val="20"/>
-        </w:rPr>
-      </w:pPr>
-      <w:r>
-        <w:rPr>
-          <w:rFonts w:ascii="Arial" w:eastAsia="Times New Roman" w:hAnsi="Arial" w:cs="Arial"/>
-          <w:color w:val="000000"/>
-          <w:sz w:val="20"/>
-          <w:szCs w:val="20"/>
+          <w:rFonts w:eastAsia="Times New Roman" w:cstheme="minorHAnsi"/>
+          <w:color w:val="000000"/>
+        </w:rPr>
+      </w:pPr>
+      <w:r>
+        <w:rPr>
+          <w:rFonts w:eastAsia="Times New Roman" w:cstheme="minorHAnsi"/>
+          <w:color w:val="000000"/>
         </w:rPr>
         <w:t xml:space="preserve">Analytical skills gained through </w:t>
       </w:r>
       <w:proofErr w:type="gramStart"/>
       <w:r>
         <w:rPr>
-          <w:rFonts w:ascii="Arial" w:eastAsia="Times New Roman" w:hAnsi="Arial" w:cs="Arial"/>
-          <w:color w:val="000000"/>
-          <w:sz w:val="20"/>
-          <w:szCs w:val="20"/>
+          <w:rFonts w:eastAsia="Times New Roman" w:cstheme="minorHAnsi"/>
+          <w:color w:val="000000"/>
         </w:rPr>
         <w:t>Bachelor’s</w:t>
       </w:r>
       <w:proofErr w:type="gramEnd"/>
       <w:r>
         <w:rPr>
-          <w:rFonts w:ascii="Arial" w:eastAsia="Times New Roman" w:hAnsi="Arial" w:cs="Arial"/>
-          <w:color w:val="000000"/>
-          <w:sz w:val="20"/>
-          <w:szCs w:val="20"/>
+          <w:rFonts w:eastAsia="Times New Roman" w:cstheme="minorHAnsi"/>
+          <w:color w:val="000000"/>
         </w:rPr>
         <w:t xml:space="preserve"> degree in physics</w:t>
       </w:r>
@@ -273,18 +209,14 @@
         </w:numPr>
         <w:textAlignment w:val="baseline"/>
         <w:rPr>
-          <w:rFonts w:ascii="Times New Roman" w:eastAsia="Times New Roman" w:hAnsi="Times New Roman" w:cs="Times New Roman"/>
-          <w:color w:val="000000"/>
-          <w:sz w:val="20"/>
-          <w:szCs w:val="20"/>
-        </w:rPr>
-      </w:pPr>
-      <w:r>
-        <w:rPr>
-          <w:rFonts w:ascii="Arial" w:eastAsia="Times New Roman" w:hAnsi="Arial" w:cs="Arial"/>
-          <w:color w:val="000000"/>
-          <w:sz w:val="20"/>
-          <w:szCs w:val="20"/>
+          <w:rFonts w:eastAsia="Times New Roman" w:cstheme="minorHAnsi"/>
+          <w:color w:val="000000"/>
+        </w:rPr>
+      </w:pPr>
+      <w:r>
+        <w:rPr>
+          <w:rFonts w:eastAsia="Times New Roman" w:cstheme="minorHAnsi"/>
+          <w:color w:val="000000"/>
         </w:rPr>
         <w:t>2 years of industry experience in web development</w:t>
       </w:r>
@@ -297,38 +229,30 @@
         </w:numPr>
         <w:textAlignment w:val="baseline"/>
         <w:rPr>
-          <w:rFonts w:ascii="Times New Roman" w:eastAsia="Times New Roman" w:hAnsi="Times New Roman" w:cs="Times New Roman"/>
-          <w:color w:val="000000"/>
-          <w:sz w:val="20"/>
-          <w:szCs w:val="20"/>
-        </w:rPr>
-      </w:pPr>
-      <w:r>
-        <w:rPr>
-          <w:rFonts w:ascii="Arial" w:eastAsia="Times New Roman" w:hAnsi="Arial" w:cs="Arial"/>
-          <w:color w:val="000000"/>
-          <w:sz w:val="20"/>
-          <w:szCs w:val="20"/>
+          <w:rFonts w:eastAsia="Times New Roman" w:cstheme="minorHAnsi"/>
+          <w:color w:val="000000"/>
+        </w:rPr>
+      </w:pPr>
+      <w:r>
+        <w:rPr>
+          <w:rFonts w:eastAsia="Times New Roman" w:cstheme="minorHAnsi"/>
+          <w:color w:val="000000"/>
         </w:rPr>
         <w:t xml:space="preserve">Ability to develop HTML templates from </w:t>
       </w:r>
       <w:proofErr w:type="spellStart"/>
       <w:r>
         <w:rPr>
-          <w:rFonts w:ascii="Arial" w:eastAsia="Times New Roman" w:hAnsi="Arial" w:cs="Arial"/>
-          <w:color w:val="000000"/>
-          <w:sz w:val="20"/>
-          <w:szCs w:val="20"/>
+          <w:rFonts w:eastAsia="Times New Roman" w:cstheme="minorHAnsi"/>
+          <w:color w:val="000000"/>
         </w:rPr>
         <w:t>mockups</w:t>
       </w:r>
       <w:proofErr w:type="spellEnd"/>
       <w:r>
         <w:rPr>
-          <w:rFonts w:ascii="Arial" w:eastAsia="Times New Roman" w:hAnsi="Arial" w:cs="Arial"/>
-          <w:color w:val="000000"/>
-          <w:sz w:val="20"/>
-          <w:szCs w:val="20"/>
+          <w:rFonts w:eastAsia="Times New Roman" w:cstheme="minorHAnsi"/>
+          <w:color w:val="000000"/>
         </w:rPr>
         <w:t xml:space="preserve"> that are both pixel-perfect and responsive</w:t>
       </w:r>
@@ -341,63 +265,63 @@
         </w:numPr>
         <w:textAlignment w:val="baseline"/>
         <w:rPr>
-          <w:rFonts w:ascii="Times New Roman" w:eastAsia="Times New Roman" w:hAnsi="Times New Roman" w:cs="Times New Roman"/>
-          <w:color w:val="000000"/>
-          <w:sz w:val="20"/>
-          <w:szCs w:val="20"/>
-        </w:rPr>
-      </w:pPr>
-      <w:r>
-        <w:rPr>
-          <w:rFonts w:ascii="Arial" w:eastAsia="Times New Roman" w:hAnsi="Arial" w:cs="Arial"/>
-          <w:color w:val="000000"/>
-          <w:sz w:val="20"/>
-          <w:szCs w:val="20"/>
+          <w:rFonts w:eastAsia="Times New Roman" w:cstheme="minorHAnsi"/>
+          <w:color w:val="000000"/>
+        </w:rPr>
+      </w:pPr>
+      <w:r>
+        <w:rPr>
+          <w:rFonts w:eastAsia="Times New Roman" w:cstheme="minorHAnsi"/>
+          <w:color w:val="000000"/>
         </w:rPr>
         <w:t>Knowledge of building front-end software applications using tools including ReactJS,</w:t>
       </w:r>
       <w:r>
         <w:rPr>
-          <w:rFonts w:ascii="Arial" w:eastAsia="Times New Roman" w:hAnsi="Arial" w:cs="Arial"/>
-          <w:color w:val="000000"/>
-          <w:sz w:val="20"/>
-          <w:szCs w:val="20"/>
-        </w:rPr>
-        <w:t xml:space="preserve"> AngularJS,</w:t>
-      </w:r>
-      <w:r>
-        <w:rPr>
-          <w:rFonts w:ascii="Arial" w:eastAsia="Times New Roman" w:hAnsi="Arial" w:cs="Arial"/>
-          <w:color w:val="000000"/>
-          <w:sz w:val="20"/>
-          <w:szCs w:val="20"/>
+          <w:rFonts w:eastAsia="Times New Roman" w:cstheme="minorHAnsi"/>
+          <w:color w:val="000000"/>
         </w:rPr>
         <w:t xml:space="preserve"> </w:t>
       </w:r>
       <w:r>
         <w:rPr>
-          <w:rFonts w:ascii="Arial" w:eastAsia="Times New Roman" w:hAnsi="Arial" w:cs="Arial"/>
-          <w:color w:val="000000"/>
-          <w:sz w:val="20"/>
-          <w:szCs w:val="20"/>
+          <w:rFonts w:eastAsia="Times New Roman" w:cstheme="minorHAnsi"/>
+          <w:color w:val="000000"/>
+        </w:rPr>
+        <w:t>Typescript</w:t>
+      </w:r>
+      <w:r>
+        <w:rPr>
+          <w:rFonts w:eastAsia="Times New Roman" w:cstheme="minorHAnsi"/>
+          <w:color w:val="000000"/>
+        </w:rPr>
+        <w:t>,</w:t>
+      </w:r>
+      <w:r>
+        <w:rPr>
+          <w:rFonts w:eastAsia="Times New Roman" w:cstheme="minorHAnsi"/>
+          <w:color w:val="000000"/>
+        </w:rPr>
+        <w:t xml:space="preserve"> </w:t>
+      </w:r>
+      <w:r>
+        <w:rPr>
+          <w:rFonts w:eastAsia="Times New Roman" w:cstheme="minorHAnsi"/>
+          <w:color w:val="000000"/>
         </w:rPr>
         <w:t>CSS3</w:t>
       </w:r>
       <w:r>
         <w:rPr>
-          <w:rFonts w:ascii="Arial" w:eastAsia="Times New Roman" w:hAnsi="Arial" w:cs="Arial"/>
-          <w:color w:val="000000"/>
-          <w:sz w:val="20"/>
-          <w:szCs w:val="20"/>
+          <w:rFonts w:eastAsia="Times New Roman" w:cstheme="minorHAnsi"/>
+          <w:color w:val="000000"/>
         </w:rPr>
         <w:t xml:space="preserve"> (SASS),</w:t>
       </w:r>
       <w:r>
         <w:rPr>
-          <w:rFonts w:ascii="Arial" w:eastAsia="Times New Roman" w:hAnsi="Arial" w:cs="Arial"/>
-          <w:color w:val="000000"/>
-          <w:sz w:val="20"/>
-          <w:szCs w:val="20"/>
+          <w:rFonts w:eastAsia="Times New Roman" w:cstheme="minorHAnsi"/>
+          <w:color w:val="000000"/>
         </w:rPr>
         <w:t xml:space="preserve"> ES6 JavaScript and HTML5</w:t>
       </w:r>
@@ -410,18 +334,14 @@
         </w:numPr>
         <w:textAlignment w:val="baseline"/>
         <w:rPr>
-          <w:rFonts w:ascii="Times New Roman" w:eastAsia="Times New Roman" w:hAnsi="Times New Roman" w:cs="Times New Roman"/>
-          <w:color w:val="000000"/>
-          <w:sz w:val="20"/>
-          <w:szCs w:val="20"/>
-        </w:rPr>
-      </w:pPr>
-      <w:r>
-        <w:rPr>
-          <w:rFonts w:ascii="Arial" w:eastAsia="Times New Roman" w:hAnsi="Arial" w:cs="Arial"/>
-          <w:color w:val="000000"/>
-          <w:sz w:val="20"/>
-          <w:szCs w:val="20"/>
+          <w:rFonts w:eastAsia="Times New Roman" w:cstheme="minorHAnsi"/>
+          <w:color w:val="000000"/>
+        </w:rPr>
+      </w:pPr>
+      <w:r>
+        <w:rPr>
+          <w:rFonts w:eastAsia="Times New Roman" w:cstheme="minorHAnsi"/>
+          <w:color w:val="000000"/>
         </w:rPr>
         <w:t>Ability to create programs using Python</w:t>
       </w:r>
@@ -434,18 +354,14 @@
         </w:numPr>
         <w:textAlignment w:val="baseline"/>
         <w:rPr>
-          <w:rFonts w:ascii="Times New Roman" w:eastAsia="Times New Roman" w:hAnsi="Times New Roman" w:cs="Times New Roman"/>
-          <w:color w:val="000000"/>
-          <w:sz w:val="20"/>
-          <w:szCs w:val="20"/>
-        </w:rPr>
-      </w:pPr>
-      <w:r>
-        <w:rPr>
-          <w:rFonts w:ascii="Arial" w:eastAsia="Times New Roman" w:hAnsi="Arial" w:cs="Arial"/>
-          <w:color w:val="000000"/>
-          <w:sz w:val="20"/>
-          <w:szCs w:val="20"/>
+          <w:rFonts w:eastAsia="Times New Roman" w:cstheme="minorHAnsi"/>
+          <w:color w:val="000000"/>
+        </w:rPr>
+      </w:pPr>
+      <w:r>
+        <w:rPr>
+          <w:rFonts w:eastAsia="Times New Roman" w:cstheme="minorHAnsi"/>
+          <w:color w:val="000000"/>
         </w:rPr>
         <w:t>Passion for web development, and commitment to keep up with the latest technologies</w:t>
       </w:r>
@@ -458,18 +374,34 @@
         </w:numPr>
         <w:textAlignment w:val="baseline"/>
         <w:rPr>
-          <w:rFonts w:ascii="Times New Roman" w:eastAsia="Times New Roman" w:hAnsi="Times New Roman" w:cs="Times New Roman"/>
-          <w:color w:val="000000"/>
-          <w:sz w:val="20"/>
-          <w:szCs w:val="20"/>
-        </w:rPr>
-      </w:pPr>
-      <w:r>
-        <w:rPr>
-          <w:rFonts w:ascii="Arial" w:eastAsia="Times New Roman" w:hAnsi="Arial" w:cs="Arial"/>
-          <w:color w:val="000000"/>
-          <w:sz w:val="20"/>
-          <w:szCs w:val="20"/>
+          <w:rFonts w:eastAsia="Times New Roman" w:cstheme="minorHAnsi"/>
+          <w:color w:val="000000"/>
+        </w:rPr>
+      </w:pPr>
+      <w:r>
+        <w:rPr>
+          <w:rFonts w:eastAsia="Times New Roman" w:cstheme="minorHAnsi"/>
+          <w:color w:val="000000"/>
+        </w:rPr>
+        <w:t>Eagerness to learn new technologies including Docker, Kubernetes and Azure</w:t>
+      </w:r>
+    </w:p>
+    <w:p>
+      <w:pPr>
+        <w:numPr>
+          <w:ilvl w:val="0"/>
+          <w:numId w:val="2"/>
+        </w:numPr>
+        <w:textAlignment w:val="baseline"/>
+        <w:rPr>
+          <w:rFonts w:eastAsia="Times New Roman" w:cstheme="minorHAnsi"/>
+          <w:color w:val="000000"/>
+        </w:rPr>
+      </w:pPr>
+      <w:r>
+        <w:rPr>
+          <w:rFonts w:eastAsia="Times New Roman" w:cstheme="minorHAnsi"/>
+          <w:color w:val="000000"/>
         </w:rPr>
         <w:t>Legal authorization to work in Canada</w:t>
       </w:r>
@@ -477,16 +409,12 @@
     <w:p>
       <w:pPr>
         <w:rPr>
-          <w:rFonts w:ascii="Times New Roman" w:eastAsia="Times New Roman" w:hAnsi="Times New Roman" w:cs="Times New Roman"/>
-          <w:sz w:val="20"/>
-          <w:szCs w:val="20"/>
-        </w:rPr>
-      </w:pPr>
-      <w:r>
-        <w:rPr>
-          <w:rFonts w:ascii="Arial" w:eastAsia="Times New Roman" w:hAnsi="Arial" w:cs="Arial"/>
-          <w:sz w:val="20"/>
-          <w:szCs w:val="20"/>
+          <w:rFonts w:eastAsia="Times New Roman" w:cstheme="minorHAnsi"/>
+        </w:rPr>
+      </w:pPr>
+      <w:r>
+        <w:rPr>
+          <w:rFonts w:eastAsia="Times New Roman" w:cstheme="minorHAnsi"/>
         </w:rPr>
         <w:t> </w:t>
       </w:r>
@@ -494,37 +422,57 @@
     <w:p>
       <w:pPr>
         <w:rPr>
-          <w:rFonts w:ascii="Times New Roman" w:eastAsia="Times New Roman" w:hAnsi="Times New Roman" w:cs="Times New Roman"/>
-          <w:sz w:val="20"/>
-          <w:szCs w:val="20"/>
-        </w:rPr>
-      </w:pPr>
-      <w:r>
-        <w:rPr>
-          <w:rFonts w:ascii="Arial" w:eastAsia="Times New Roman" w:hAnsi="Arial" w:cs="Arial"/>
-          <w:color w:val="000000"/>
-          <w:sz w:val="20"/>
-          <w:szCs w:val="20"/>
-        </w:rPr>
-        <w:t xml:space="preserve">My proudest example is Simple Publish. It uses ReactJS and SASS to create component-based pixel perfect clone of GitHub’s create new repository page. The project is available online, and it can be viewed here: </w:t>
+          <w:rFonts w:eastAsia="Times New Roman" w:cstheme="minorHAnsi"/>
+        </w:rPr>
+      </w:pPr>
+      <w:r>
+        <w:rPr>
+          <w:rFonts w:eastAsia="Times New Roman" w:cstheme="minorHAnsi"/>
+          <w:color w:val="000000"/>
+        </w:rPr>
+        <w:t>My proudest example is Simple Publish. It uses ReactJS</w:t>
+      </w:r>
+      <w:r>
+        <w:rPr>
+          <w:rFonts w:eastAsia="Times New Roman" w:cstheme="minorHAnsi"/>
+          <w:color w:val="000000"/>
+        </w:rPr>
+        <w:t xml:space="preserve">, </w:t>
+      </w:r>
+      <w:r>
+        <w:rPr>
+          <w:rFonts w:eastAsia="Times New Roman" w:cstheme="minorHAnsi"/>
+          <w:color w:val="000000"/>
+        </w:rPr>
+        <w:t>T</w:t>
+      </w:r>
+      <w:r>
+        <w:rPr>
+          <w:rFonts w:eastAsia="Times New Roman" w:cstheme="minorHAnsi"/>
+          <w:color w:val="000000"/>
+        </w:rPr>
+        <w:t>ypescript</w:t>
+      </w:r>
+      <w:r>
+        <w:rPr>
+          <w:rFonts w:eastAsia="Times New Roman" w:cstheme="minorHAnsi"/>
+          <w:color w:val="000000"/>
+        </w:rPr>
+        <w:t xml:space="preserve"> and SASS to create component-based pixel perfect clone of GitHub’s create new repository page. The project is available online, and it can be viewed here: </w:t>
       </w:r>
       <w:hyperlink r:id="rId5" w:history="1">
         <w:r>
           <w:rPr>
             <w:rStyle w:val="Hyperlink"/>
-            <w:rFonts w:ascii="Arial" w:eastAsia="Times New Roman" w:hAnsi="Arial" w:cs="Arial"/>
-            <w:sz w:val="20"/>
-            <w:szCs w:val="20"/>
+            <w:rFonts w:eastAsia="Times New Roman" w:cstheme="minorHAnsi"/>
           </w:rPr>
           <w:t>https://github.com/hyungmogu/simple-publish</w:t>
         </w:r>
       </w:hyperlink>
       <w:r>
         <w:rPr>
-          <w:rFonts w:ascii="Arial" w:eastAsia="Times New Roman" w:hAnsi="Arial" w:cs="Arial"/>
-          <w:color w:val="000000"/>
-          <w:sz w:val="20"/>
-          <w:szCs w:val="20"/>
+          <w:rFonts w:eastAsia="Times New Roman" w:cstheme="minorHAnsi"/>
+          <w:color w:val="000000"/>
         </w:rPr>
         <w:t>.</w:t>
       </w:r>
@@ -532,17 +480,13 @@
     <w:p>
       <w:pPr>
         <w:rPr>
-          <w:rFonts w:ascii="Times New Roman" w:eastAsia="Times New Roman" w:hAnsi="Times New Roman" w:cs="Times New Roman"/>
-          <w:sz w:val="20"/>
-          <w:szCs w:val="20"/>
-        </w:rPr>
-      </w:pPr>
-      <w:r>
-        <w:rPr>
-          <w:rFonts w:ascii="Arial" w:eastAsia="Times New Roman" w:hAnsi="Arial" w:cs="Arial"/>
-          <w:color w:val="000000"/>
-          <w:sz w:val="20"/>
-          <w:szCs w:val="20"/>
+          <w:rFonts w:eastAsia="Times New Roman" w:cstheme="minorHAnsi"/>
+        </w:rPr>
+      </w:pPr>
+      <w:r>
+        <w:rPr>
+          <w:rFonts w:eastAsia="Times New Roman" w:cstheme="minorHAnsi"/>
+          <w:color w:val="000000"/>
         </w:rPr>
         <w:t> </w:t>
       </w:r>
@@ -550,17 +494,13 @@
     <w:p>
       <w:pPr>
         <w:rPr>
-          <w:rFonts w:ascii="Times New Roman" w:eastAsia="Times New Roman" w:hAnsi="Times New Roman" w:cs="Times New Roman"/>
-          <w:sz w:val="20"/>
-          <w:szCs w:val="20"/>
-        </w:rPr>
-      </w:pPr>
-      <w:r>
-        <w:rPr>
-          <w:rFonts w:ascii="Arial" w:eastAsia="Times New Roman" w:hAnsi="Arial" w:cs="Arial"/>
-          <w:color w:val="000000"/>
-          <w:sz w:val="20"/>
-          <w:szCs w:val="20"/>
+          <w:rFonts w:eastAsia="Times New Roman" w:cstheme="minorHAnsi"/>
+        </w:rPr>
+      </w:pPr>
+      <w:r>
+        <w:rPr>
+          <w:rFonts w:eastAsia="Times New Roman" w:cstheme="minorHAnsi"/>
+          <w:color w:val="000000"/>
         </w:rPr>
         <w:t>Thank you so much for your consideration of my email. I am looking forward for an interview where I could further demonstrate my energy, passion and dedication for the role. With your opportunity, I will prove that I am the best employee the company could hire. </w:t>
       </w:r>
@@ -568,16 +508,12 @@
     <w:p>
       <w:pPr>
         <w:rPr>
-          <w:rFonts w:ascii="Times New Roman" w:eastAsia="Times New Roman" w:hAnsi="Times New Roman" w:cs="Times New Roman"/>
-          <w:sz w:val="20"/>
-          <w:szCs w:val="20"/>
-        </w:rPr>
-      </w:pPr>
-      <w:r>
-        <w:rPr>
-          <w:rFonts w:ascii="Arial" w:eastAsia="Times New Roman" w:hAnsi="Arial" w:cs="Arial"/>
-          <w:sz w:val="20"/>
-          <w:szCs w:val="20"/>
+          <w:rFonts w:eastAsia="Times New Roman" w:cstheme="minorHAnsi"/>
+        </w:rPr>
+      </w:pPr>
+      <w:r>
+        <w:rPr>
+          <w:rFonts w:eastAsia="Times New Roman" w:cstheme="minorHAnsi"/>
         </w:rPr>
         <w:t> </w:t>
       </w:r>
@@ -588,26 +524,20 @@
           <w:tab w:val="left" w:pos="4200"/>
         </w:tabs>
         <w:rPr>
-          <w:rFonts w:ascii="Times New Roman" w:eastAsia="Times New Roman" w:hAnsi="Times New Roman" w:cs="Times New Roman"/>
-          <w:sz w:val="20"/>
-          <w:szCs w:val="20"/>
-        </w:rPr>
-      </w:pPr>
-      <w:r>
-        <w:rPr>
-          <w:rFonts w:ascii="Arial" w:eastAsia="Times New Roman" w:hAnsi="Arial" w:cs="Arial"/>
-          <w:color w:val="000000"/>
-          <w:sz w:val="20"/>
-          <w:szCs w:val="20"/>
+          <w:rFonts w:eastAsia="Times New Roman" w:cstheme="minorHAnsi"/>
+        </w:rPr>
+      </w:pPr>
+      <w:r>
+        <w:rPr>
+          <w:rFonts w:eastAsia="Times New Roman" w:cstheme="minorHAnsi"/>
+          <w:color w:val="000000"/>
         </w:rPr>
         <w:t>I hope to hear from you.</w:t>
       </w:r>
       <w:r>
         <w:rPr>
-          <w:rFonts w:ascii="Arial" w:eastAsia="Times New Roman" w:hAnsi="Arial" w:cs="Arial"/>
-          <w:color w:val="000000"/>
-          <w:sz w:val="20"/>
-          <w:szCs w:val="20"/>
+          <w:rFonts w:eastAsia="Times New Roman" w:cstheme="minorHAnsi"/>
+          <w:color w:val="000000"/>
         </w:rPr>
         <w:tab/>
       </w:r>
@@ -615,65 +545,61 @@
     <w:p>
       <w:pPr>
         <w:rPr>
-          <w:rFonts w:ascii="Times New Roman" w:eastAsia="Times New Roman" w:hAnsi="Times New Roman" w:cs="Times New Roman"/>
-          <w:sz w:val="20"/>
-          <w:szCs w:val="20"/>
-        </w:rPr>
-      </w:pPr>
-    </w:p>
-    <w:p>
-      <w:pPr>
-        <w:rPr>
-          <w:rFonts w:ascii="Times New Roman" w:eastAsia="Times New Roman" w:hAnsi="Times New Roman" w:cs="Times New Roman"/>
-          <w:sz w:val="20"/>
-          <w:szCs w:val="20"/>
-        </w:rPr>
-      </w:pPr>
-    </w:p>
-    <w:p>
-      <w:pPr>
-        <w:rPr>
-          <w:rFonts w:ascii="Times New Roman" w:eastAsia="Times New Roman" w:hAnsi="Times New Roman" w:cs="Times New Roman"/>
-          <w:sz w:val="20"/>
-          <w:szCs w:val="20"/>
-        </w:rPr>
-      </w:pPr>
-      <w:r>
-        <w:rPr>
-          <w:rFonts w:ascii="Arial" w:eastAsia="Times New Roman" w:hAnsi="Arial" w:cs="Arial"/>
-          <w:color w:val="000000"/>
-          <w:sz w:val="20"/>
-          <w:szCs w:val="20"/>
+          <w:rFonts w:eastAsia="Times New Roman" w:cstheme="minorHAnsi"/>
+        </w:rPr>
+      </w:pPr>
+    </w:p>
+    <w:p>
+      <w:pPr>
+        <w:rPr>
+          <w:rFonts w:eastAsia="Times New Roman" w:cstheme="minorHAnsi"/>
+        </w:rPr>
+      </w:pPr>
+    </w:p>
+    <w:p>
+      <w:pPr>
+        <w:tabs>
+          <w:tab w:val="left" w:pos="3280"/>
+        </w:tabs>
+        <w:rPr>
+          <w:rFonts w:eastAsia="Times New Roman" w:cstheme="minorHAnsi"/>
+        </w:rPr>
+      </w:pPr>
+      <w:r>
+        <w:rPr>
+          <w:rFonts w:eastAsia="Times New Roman" w:cstheme="minorHAnsi"/>
+          <w:color w:val="000000"/>
         </w:rPr>
         <w:t>Sincerely,</w:t>
       </w:r>
-    </w:p>
-    <w:p>
-      <w:pPr>
-        <w:rPr>
-          <w:rFonts w:ascii="Arial" w:eastAsia="Times New Roman" w:hAnsi="Arial" w:cs="Arial"/>
-          <w:color w:val="000000"/>
-          <w:sz w:val="20"/>
-          <w:szCs w:val="20"/>
+      <w:r>
+        <w:rPr>
+          <w:rFonts w:eastAsia="Times New Roman" w:cstheme="minorHAnsi"/>
+          <w:color w:val="000000"/>
+        </w:rPr>
+        <w:tab/>
+      </w:r>
+    </w:p>
+    <w:p>
+      <w:pPr>
+        <w:rPr>
+          <w:rFonts w:eastAsia="Times New Roman" w:cstheme="minorHAnsi"/>
+          <w:color w:val="000000"/>
         </w:rPr>
       </w:pPr>
       <w:proofErr w:type="spellStart"/>
       <w:r>
         <w:rPr>
-          <w:rFonts w:ascii="Arial" w:eastAsia="Times New Roman" w:hAnsi="Arial" w:cs="Arial"/>
-          <w:color w:val="000000"/>
-          <w:sz w:val="20"/>
-          <w:szCs w:val="20"/>
+          <w:rFonts w:eastAsia="Times New Roman" w:cstheme="minorHAnsi"/>
+          <w:color w:val="000000"/>
         </w:rPr>
         <w:t>Hyungmo</w:t>
       </w:r>
       <w:proofErr w:type="spellEnd"/>
       <w:r>
         <w:rPr>
-          <w:rFonts w:ascii="Arial" w:eastAsia="Times New Roman" w:hAnsi="Arial" w:cs="Arial"/>
-          <w:color w:val="000000"/>
-          <w:sz w:val="20"/>
-          <w:szCs w:val="20"/>
+          <w:rFonts w:eastAsia="Times New Roman" w:cstheme="minorHAnsi"/>
+          <w:color w:val="000000"/>
         </w:rPr>
         <w:t xml:space="preserve"> Gu</w:t>
       </w:r>
@@ -681,10 +607,8 @@
     <w:p>
       <w:pPr>
         <w:rPr>
-          <w:rFonts w:ascii="Arial" w:eastAsia="Times New Roman" w:hAnsi="Arial" w:cs="Arial"/>
-          <w:color w:val="000000"/>
-          <w:sz w:val="20"/>
-          <w:szCs w:val="20"/>
+          <w:rFonts w:eastAsia="Times New Roman" w:cstheme="minorHAnsi"/>
+          <w:color w:val="000000"/>
         </w:rPr>
       </w:pPr>
     </w:p>
@@ -693,8 +617,14 @@
         <w:tabs>
           <w:tab w:val="left" w:pos="3860"/>
         </w:tabs>
-      </w:pPr>
-      <w:r>
+        <w:rPr>
+          <w:rFonts w:cstheme="minorHAnsi"/>
+        </w:rPr>
+      </w:pPr>
+      <w:r>
+        <w:rPr>
+          <w:rFonts w:cstheme="minorHAnsi"/>
+        </w:rPr>
         <w:tab/>
       </w:r>
     </w:p>

</xml_diff>